<commit_message>
add 7 thang 1
</commit_message>
<xml_diff>
--- a/Nhom7_ PhanTichyeuCauPhanMem.docx
+++ b/Nhom7_ PhanTichyeuCauPhanMem.docx
@@ -1253,7 +1253,7 @@
     <w:sdt>
       <w:sdtPr>
         <w:rPr>
-          <w:rFonts w:eastAsiaTheme="minorHAnsi" w:cstheme="majorHAnsi"/>
+          <w:rFonts w:asciiTheme="minorHAnsi" w:eastAsiaTheme="minorHAnsi" w:hAnsiTheme="minorHAnsi" w:cstheme="majorHAnsi"/>
           <w:b w:val="0"/>
           <w:bCs w:val="0"/>
           <w:color w:val="auto"/>
@@ -8555,7 +8555,7 @@
     </w:p>
     <w:tbl>
       <w:tblPr>
-        <w:tblW w:w="8789" w:type="dxa"/>
+        <w:tblW w:w="9356" w:type="dxa"/>
         <w:tblInd w:w="132" w:type="dxa"/>
         <w:tblBorders>
           <w:top w:val="single" w:sz="8" w:space="0" w:color="000000"/>
@@ -8572,7 +8572,7 @@
         <w:gridCol w:w="1418"/>
         <w:gridCol w:w="1559"/>
         <w:gridCol w:w="2271"/>
-        <w:gridCol w:w="3541"/>
+        <w:gridCol w:w="4108"/>
       </w:tblGrid>
       <w:tr>
         <w:trPr>
@@ -8682,7 +8682,7 @@
         </w:tc>
         <w:tc>
           <w:tcPr>
-            <w:tcW w:w="3541" w:type="dxa"/>
+            <w:tcW w:w="4108" w:type="dxa"/>
             <w:shd w:val="clear" w:color="auto" w:fill="auto"/>
             <w:tcMar>
               <w:top w:w="100" w:type="dxa"/>
@@ -8821,7 +8821,7 @@
         </w:tc>
         <w:tc>
           <w:tcPr>
-            <w:tcW w:w="3541" w:type="dxa"/>
+            <w:tcW w:w="4108" w:type="dxa"/>
             <w:shd w:val="clear" w:color="auto" w:fill="auto"/>
             <w:tcMar>
               <w:top w:w="100" w:type="dxa"/>
@@ -8958,7 +8958,7 @@
         </w:tc>
         <w:tc>
           <w:tcPr>
-            <w:tcW w:w="3541" w:type="dxa"/>
+            <w:tcW w:w="4108" w:type="dxa"/>
             <w:shd w:val="clear" w:color="auto" w:fill="auto"/>
             <w:tcMar>
               <w:top w:w="100" w:type="dxa"/>
@@ -9128,7 +9128,7 @@
         </w:tc>
         <w:tc>
           <w:tcPr>
-            <w:tcW w:w="3541" w:type="dxa"/>
+            <w:tcW w:w="4108" w:type="dxa"/>
             <w:shd w:val="clear" w:color="auto" w:fill="auto"/>
             <w:tcMar>
               <w:top w:w="100" w:type="dxa"/>
@@ -9299,7 +9299,7 @@
         </w:tc>
         <w:tc>
           <w:tcPr>
-            <w:tcW w:w="3541" w:type="dxa"/>
+            <w:tcW w:w="4108" w:type="dxa"/>
             <w:shd w:val="clear" w:color="auto" w:fill="auto"/>
             <w:tcMar>
               <w:top w:w="100" w:type="dxa"/>
@@ -16254,14 +16254,16 @@
         <w:rPr>
           <w:rFonts w:asciiTheme="majorHAnsi" w:hAnsiTheme="majorHAnsi" w:cstheme="majorHAnsi"/>
           <w:b/>
-          <w:sz w:val="26"/>
-          <w:szCs w:val="26"/>
+          <w:noProof/>
+          <w:sz w:val="26"/>
+          <w:szCs w:val="26"/>
+          <w:lang w:val="en-US" w:eastAsia="en-US"/>
         </w:rPr>
         <w:lastRenderedPageBreak/>
         <w:drawing>
-          <wp:inline distT="0" distB="0" distL="0" distR="0" wp14:anchorId="694D8820" wp14:editId="1800DAD2">
-            <wp:extent cx="5579745" cy="3545840"/>
-            <wp:effectExtent l="0" t="0" r="1905" b="0"/>
+          <wp:inline distT="0" distB="0" distL="0" distR="0" wp14:anchorId="3C37CAD5" wp14:editId="418B4625">
+            <wp:extent cx="5579745" cy="3522980"/>
+            <wp:effectExtent l="0" t="0" r="1905" b="1270"/>
             <wp:docPr id="1" name="Picture 1"/>
             <wp:cNvGraphicFramePr>
               <a:graphicFrameLocks xmlns:a="http://schemas.openxmlformats.org/drawingml/2006/main" noChangeAspect="1"/>
@@ -16282,7 +16284,7 @@
                   <pic:spPr>
                     <a:xfrm>
                       <a:off x="0" y="0"/>
-                      <a:ext cx="5579745" cy="3545840"/>
+                      <a:ext cx="5579745" cy="3522980"/>
                     </a:xfrm>
                     <a:prstGeom prst="rect">
                       <a:avLst/>
@@ -16459,15 +16461,17 @@
         <w:rPr>
           <w:rFonts w:asciiTheme="majorHAnsi" w:hAnsiTheme="majorHAnsi" w:cstheme="majorHAnsi"/>
           <w:b/>
-          <w:sz w:val="26"/>
-          <w:szCs w:val="26"/>
+          <w:noProof/>
+          <w:sz w:val="26"/>
+          <w:szCs w:val="26"/>
+          <w:lang w:val="en-US" w:eastAsia="en-US"/>
         </w:rPr>
         <w:lastRenderedPageBreak/>
         <w:drawing>
-          <wp:inline distT="0" distB="0" distL="0" distR="0" wp14:anchorId="6E3DAA67" wp14:editId="68DD0486">
-            <wp:extent cx="5579745" cy="4559300"/>
-            <wp:effectExtent l="0" t="0" r="1905" b="0"/>
-            <wp:docPr id="3" name="Picture 3"/>
+          <wp:inline distT="0" distB="0" distL="0" distR="0" wp14:anchorId="0D593CF7" wp14:editId="0D65E457">
+            <wp:extent cx="6161405" cy="4634865"/>
+            <wp:effectExtent l="0" t="0" r="0" b="0"/>
+            <wp:docPr id="7" name="Picture 7"/>
             <wp:cNvGraphicFramePr>
               <a:graphicFrameLocks xmlns:a="http://schemas.openxmlformats.org/drawingml/2006/main" noChangeAspect="1"/>
             </wp:cNvGraphicFramePr>
@@ -16487,7 +16491,7 @@
                   <pic:spPr>
                     <a:xfrm>
                       <a:off x="0" y="0"/>
-                      <a:ext cx="5579745" cy="4559300"/>
+                      <a:ext cx="6161405" cy="4634865"/>
                     </a:xfrm>
                     <a:prstGeom prst="rect">
                       <a:avLst/>
@@ -16926,13 +16930,15 @@
       <w:r>
         <w:rPr>
           <w:rFonts w:asciiTheme="majorHAnsi" w:hAnsiTheme="majorHAnsi" w:cstheme="majorHAnsi"/>
-          <w:lang w:val="en-US"/>
-        </w:rPr>
+          <w:noProof/>
+          <w:lang w:val="en-US"/>
+        </w:rPr>
+        <w:lastRenderedPageBreak/>
         <w:drawing>
-          <wp:inline distT="0" distB="0" distL="0" distR="0" wp14:anchorId="418DDA24" wp14:editId="4EDB487C">
-            <wp:extent cx="5579745" cy="3713480"/>
-            <wp:effectExtent l="0" t="0" r="1905" b="1270"/>
-            <wp:docPr id="4" name="Picture 4"/>
+          <wp:inline distT="0" distB="0" distL="0" distR="0" wp14:anchorId="31606EFC" wp14:editId="5E7DC0A9">
+            <wp:extent cx="6161405" cy="4550410"/>
+            <wp:effectExtent l="0" t="0" r="0" b="2540"/>
+            <wp:docPr id="13" name="Picture 13"/>
             <wp:cNvGraphicFramePr>
               <a:graphicFrameLocks xmlns:a="http://schemas.openxmlformats.org/drawingml/2006/main" noChangeAspect="1"/>
             </wp:cNvGraphicFramePr>
@@ -16952,7 +16958,7 @@
                   <pic:spPr>
                     <a:xfrm>
                       <a:off x="0" y="0"/>
-                      <a:ext cx="5579745" cy="3713480"/>
+                      <a:ext cx="6161405" cy="4550410"/>
                     </a:xfrm>
                     <a:prstGeom prst="rect">
                       <a:avLst/>
@@ -16964,8 +16970,6 @@
           </wp:inline>
         </w:drawing>
       </w:r>
-      <w:bookmarkStart w:id="69" w:name="_GoBack"/>
-      <w:bookmarkEnd w:id="69"/>
     </w:p>
     <w:p>
       <w:pPr>
@@ -16980,94 +16984,94 @@
         <w:rPr>
           <w:rFonts w:asciiTheme="majorHAnsi" w:hAnsiTheme="majorHAnsi" w:cstheme="majorHAnsi"/>
         </w:rPr>
+        <w:t xml:space="preserve">Hình </w:t>
+      </w:r>
+      <w:r>
+        <w:rPr>
+          <w:rFonts w:asciiTheme="majorHAnsi" w:hAnsiTheme="majorHAnsi" w:cstheme="majorHAnsi"/>
+          <w:lang w:val="en-US"/>
+        </w:rPr>
+        <w:t>3.</w:t>
+      </w:r>
+      <w:r>
+        <w:rPr>
+          <w:rFonts w:asciiTheme="majorHAnsi" w:hAnsiTheme="majorHAnsi" w:cstheme="majorHAnsi"/>
+          <w:lang w:val="en-US"/>
+        </w:rPr>
+        <w:t>5</w:t>
+      </w:r>
+      <w:r>
+        <w:rPr>
+          <w:rFonts w:asciiTheme="majorHAnsi" w:hAnsiTheme="majorHAnsi" w:cstheme="majorHAnsi"/>
+          <w:szCs w:val="26"/>
+        </w:rPr>
+        <w:t>. Biểu đồ phân rã</w:t>
+      </w:r>
+      <w:r>
+        <w:rPr>
+          <w:rFonts w:asciiTheme="majorHAnsi" w:hAnsiTheme="majorHAnsi" w:cstheme="majorHAnsi"/>
+          <w:szCs w:val="26"/>
+          <w:lang w:val="en-US"/>
+        </w:rPr>
+        <w:t xml:space="preserve"> cho tác nhân</w:t>
+      </w:r>
+      <w:r>
+        <w:rPr>
+          <w:rFonts w:asciiTheme="majorHAnsi" w:hAnsiTheme="majorHAnsi" w:cstheme="majorHAnsi"/>
+          <w:szCs w:val="26"/>
+          <w:lang w:val="en-US"/>
+        </w:rPr>
+        <w:t>:</w:t>
+      </w:r>
+      <w:r>
+        <w:rPr>
+          <w:rFonts w:asciiTheme="majorHAnsi" w:hAnsiTheme="majorHAnsi" w:cstheme="majorHAnsi"/>
+          <w:szCs w:val="26"/>
+        </w:rPr>
+        <w:t xml:space="preserve"> </w:t>
+      </w:r>
+      <w:r>
+        <w:rPr>
+          <w:rFonts w:asciiTheme="majorHAnsi" w:hAnsiTheme="majorHAnsi" w:cstheme="majorHAnsi"/>
+          <w:lang w:val="en-US"/>
+        </w:rPr>
+        <w:t>N</w:t>
+      </w:r>
+      <w:r>
+        <w:rPr>
+          <w:rFonts w:asciiTheme="majorHAnsi" w:hAnsiTheme="majorHAnsi" w:cstheme="majorHAnsi"/>
+          <w:lang w:val="en-US"/>
+        </w:rPr>
+        <w:t xml:space="preserve">hân viên </w:t>
+      </w:r>
+      <w:r>
+        <w:rPr>
+          <w:rFonts w:asciiTheme="majorHAnsi" w:hAnsiTheme="majorHAnsi" w:cstheme="majorHAnsi"/>
+          <w:lang w:val="en-US"/>
+        </w:rPr>
+        <w:t>Quản lý sản phẩm</w:t>
+      </w:r>
+    </w:p>
+    <w:p>
+      <w:pPr>
+        <w:spacing w:line="360" w:lineRule="auto"/>
+        <w:rPr>
+          <w:rFonts w:asciiTheme="majorHAnsi" w:hAnsiTheme="majorHAnsi" w:cstheme="majorHAnsi"/>
+          <w:lang w:val="en-US"/>
+        </w:rPr>
+      </w:pPr>
+      <w:r>
+        <w:rPr>
+          <w:rFonts w:asciiTheme="majorHAnsi" w:hAnsiTheme="majorHAnsi" w:cstheme="majorHAnsi"/>
+          <w:noProof/>
+          <w:lang w:val="en-US"/>
+        </w:rPr>
         <w:lastRenderedPageBreak/>
-        <w:t xml:space="preserve">Hình </w:t>
-      </w:r>
-      <w:r>
-        <w:rPr>
-          <w:rFonts w:asciiTheme="majorHAnsi" w:hAnsiTheme="majorHAnsi" w:cstheme="majorHAnsi"/>
-          <w:lang w:val="en-US"/>
-        </w:rPr>
-        <w:t>3.</w:t>
-      </w:r>
-      <w:r>
-        <w:rPr>
-          <w:rFonts w:asciiTheme="majorHAnsi" w:hAnsiTheme="majorHAnsi" w:cstheme="majorHAnsi"/>
-          <w:lang w:val="en-US"/>
-        </w:rPr>
-        <w:t>5</w:t>
-      </w:r>
-      <w:r>
-        <w:rPr>
-          <w:rFonts w:asciiTheme="majorHAnsi" w:hAnsiTheme="majorHAnsi" w:cstheme="majorHAnsi"/>
-          <w:szCs w:val="26"/>
-        </w:rPr>
-        <w:t>. Biểu đồ phân rã</w:t>
-      </w:r>
-      <w:r>
-        <w:rPr>
-          <w:rFonts w:asciiTheme="majorHAnsi" w:hAnsiTheme="majorHAnsi" w:cstheme="majorHAnsi"/>
-          <w:szCs w:val="26"/>
-          <w:lang w:val="en-US"/>
-        </w:rPr>
-        <w:t xml:space="preserve"> cho tác nhân</w:t>
-      </w:r>
-      <w:r>
-        <w:rPr>
-          <w:rFonts w:asciiTheme="majorHAnsi" w:hAnsiTheme="majorHAnsi" w:cstheme="majorHAnsi"/>
-          <w:szCs w:val="26"/>
-          <w:lang w:val="en-US"/>
-        </w:rPr>
-        <w:t>:</w:t>
-      </w:r>
-      <w:r>
-        <w:rPr>
-          <w:rFonts w:asciiTheme="majorHAnsi" w:hAnsiTheme="majorHAnsi" w:cstheme="majorHAnsi"/>
-          <w:szCs w:val="26"/>
-        </w:rPr>
-        <w:t xml:space="preserve"> </w:t>
-      </w:r>
-      <w:r>
-        <w:rPr>
-          <w:rFonts w:asciiTheme="majorHAnsi" w:hAnsiTheme="majorHAnsi" w:cstheme="majorHAnsi"/>
-          <w:lang w:val="en-US"/>
-        </w:rPr>
-        <w:t>N</w:t>
-      </w:r>
-      <w:r>
-        <w:rPr>
-          <w:rFonts w:asciiTheme="majorHAnsi" w:hAnsiTheme="majorHAnsi" w:cstheme="majorHAnsi"/>
-          <w:lang w:val="en-US"/>
-        </w:rPr>
-        <w:t xml:space="preserve">hân viên </w:t>
-      </w:r>
-      <w:r>
-        <w:rPr>
-          <w:rFonts w:asciiTheme="majorHAnsi" w:hAnsiTheme="majorHAnsi" w:cstheme="majorHAnsi"/>
-          <w:lang w:val="en-US"/>
-        </w:rPr>
-        <w:t>Quản lý sản phẩm</w:t>
-      </w:r>
-    </w:p>
-    <w:p>
-      <w:pPr>
-        <w:spacing w:line="360" w:lineRule="auto"/>
-        <w:rPr>
-          <w:rFonts w:asciiTheme="majorHAnsi" w:hAnsiTheme="majorHAnsi" w:cstheme="majorHAnsi"/>
-          <w:lang w:val="en-US"/>
-        </w:rPr>
-      </w:pPr>
-      <w:r>
-        <w:rPr>
-          <w:rFonts w:asciiTheme="majorHAnsi" w:hAnsiTheme="majorHAnsi" w:cstheme="majorHAnsi"/>
-          <w:noProof/>
-          <w:lang w:val="en-US"/>
-        </w:rPr>
         <w:drawing>
-          <wp:inline distT="0" distB="0" distL="0" distR="0" wp14:anchorId="23F67BB7" wp14:editId="41F4D34D">
-            <wp:extent cx="6109014" cy="5581937"/>
-            <wp:effectExtent l="0" t="0" r="6350" b="0"/>
-            <wp:docPr id="14" name="Picture 14"/>
+          <wp:inline distT="0" distB="0" distL="0" distR="0" wp14:anchorId="111DE173" wp14:editId="77ADD596">
+            <wp:extent cx="5579745" cy="4885055"/>
+            <wp:effectExtent l="0" t="0" r="1905" b="0"/>
+            <wp:docPr id="4" name="Picture 4"/>
             <wp:cNvGraphicFramePr>
               <a:graphicFrameLocks xmlns:a="http://schemas.openxmlformats.org/drawingml/2006/main" noChangeAspect="1"/>
             </wp:cNvGraphicFramePr>
@@ -17087,7 +17091,7 @@
                   <pic:spPr>
                     <a:xfrm>
                       <a:off x="0" y="0"/>
-                      <a:ext cx="6109014" cy="5581937"/>
+                      <a:ext cx="5579745" cy="4885055"/>
                     </a:xfrm>
                     <a:prstGeom prst="rect">
                       <a:avLst/>
@@ -17288,8 +17292,8 @@
           <w:color w:val="auto"/>
         </w:rPr>
       </w:pPr>
-      <w:bookmarkStart w:id="70" w:name="_Toc77967318"/>
-      <w:bookmarkStart w:id="71" w:name="_Toc92136255"/>
+      <w:bookmarkStart w:id="69" w:name="_Toc77967318"/>
+      <w:bookmarkStart w:id="70" w:name="_Toc92136255"/>
       <w:r>
         <w:rPr>
           <w:rFonts w:cstheme="majorHAnsi"/>
@@ -17297,8 +17301,8 @@
         </w:rPr>
         <w:t>IV. LUỒNG SỰ KIỆN CHO CÁC USECASE CHÍNH</w:t>
       </w:r>
+      <w:bookmarkEnd w:id="69"/>
       <w:bookmarkEnd w:id="70"/>
-      <w:bookmarkEnd w:id="71"/>
     </w:p>
     <w:p>
       <w:pPr>
@@ -17312,7 +17316,7 @@
           <w:lang w:val="en-US"/>
         </w:rPr>
       </w:pPr>
-      <w:bookmarkStart w:id="72" w:name="_Toc92136256"/>
+      <w:bookmarkStart w:id="71" w:name="_Toc92136256"/>
       <w:r>
         <w:rPr>
           <w:rFonts w:cstheme="majorHAnsi"/>
@@ -17343,7 +17347,7 @@
         </w:rPr>
         <w:t>cập nhật thông tin cá nhân</w:t>
       </w:r>
-      <w:bookmarkEnd w:id="72"/>
+      <w:bookmarkEnd w:id="71"/>
     </w:p>
     <w:p>
       <w:pPr>
@@ -18019,7 +18023,7 @@
           <w:lang w:val="en-US"/>
         </w:rPr>
       </w:pPr>
-      <w:bookmarkStart w:id="73" w:name="_Toc92136257"/>
+      <w:bookmarkStart w:id="72" w:name="_Toc92136257"/>
       <w:r>
         <w:rPr>
           <w:rFonts w:cstheme="majorHAnsi"/>
@@ -18081,7 +18085,7 @@
         </w:rPr>
         <w:t>sản phẩm</w:t>
       </w:r>
-      <w:bookmarkEnd w:id="73"/>
+      <w:bookmarkEnd w:id="72"/>
     </w:p>
     <w:p>
       <w:pPr>
@@ -19244,7 +19248,7 @@
           <w:lang w:val="en-US"/>
         </w:rPr>
       </w:pPr>
-      <w:bookmarkStart w:id="74" w:name="_Toc92136258"/>
+      <w:bookmarkStart w:id="73" w:name="_Toc92136258"/>
       <w:r>
         <w:rPr>
           <w:rFonts w:cstheme="majorHAnsi"/>
@@ -19291,7 +19295,7 @@
         </w:rPr>
         <w:t>Đặt hàng</w:t>
       </w:r>
-      <w:bookmarkEnd w:id="74"/>
+      <w:bookmarkEnd w:id="73"/>
       <w:r>
         <w:rPr>
           <w:rFonts w:cstheme="majorHAnsi"/>
@@ -20306,7 +20310,7 @@
           <w:lang w:val="en-US"/>
         </w:rPr>
       </w:pPr>
-      <w:bookmarkStart w:id="75" w:name="_Toc92136259"/>
+      <w:bookmarkStart w:id="74" w:name="_Toc92136259"/>
       <w:r>
         <w:rPr>
           <w:rFonts w:cstheme="majorHAnsi"/>
@@ -20360,7 +20364,7 @@
         </w:rPr>
         <w:t>ìm kiếm sản phẩm</w:t>
       </w:r>
-      <w:bookmarkEnd w:id="75"/>
+      <w:bookmarkEnd w:id="74"/>
     </w:p>
     <w:p>
       <w:pPr>
@@ -21373,7 +21377,7 @@
           <w:lang w:val="en-US"/>
         </w:rPr>
       </w:pPr>
-      <w:bookmarkStart w:id="76" w:name="_Toc92136260"/>
+      <w:bookmarkStart w:id="75" w:name="_Toc92136260"/>
       <w:r>
         <w:rPr>
           <w:rFonts w:cstheme="majorHAnsi"/>
@@ -21427,7 +21431,7 @@
         </w:rPr>
         <w:t>em thông tin sản phẩm</w:t>
       </w:r>
-      <w:bookmarkEnd w:id="76"/>
+      <w:bookmarkEnd w:id="75"/>
     </w:p>
     <w:p>
       <w:pPr>
@@ -21758,8 +21762,8 @@
           <w:lang w:val="vi"/>
         </w:rPr>
       </w:pPr>
-      <w:bookmarkStart w:id="77" w:name="_Toc77967320"/>
-      <w:bookmarkStart w:id="78" w:name="_Toc92136261"/>
+      <w:bookmarkStart w:id="76" w:name="_Toc77967320"/>
+      <w:bookmarkStart w:id="77" w:name="_Toc92136261"/>
       <w:r>
         <w:rPr>
           <w:rFonts w:cstheme="majorHAnsi"/>
@@ -21816,8 +21820,8 @@
         </w:rPr>
         <w:t>uản lý sản phẩm</w:t>
       </w:r>
+      <w:bookmarkEnd w:id="76"/>
       <w:bookmarkEnd w:id="77"/>
-      <w:bookmarkEnd w:id="78"/>
     </w:p>
     <w:p>
       <w:pPr>
@@ -24205,8 +24209,8 @@
           <w:lang w:val="en-US"/>
         </w:rPr>
       </w:pPr>
-      <w:bookmarkStart w:id="79" w:name="_Toc77967324"/>
-      <w:bookmarkStart w:id="80" w:name="_Toc92136262"/>
+      <w:bookmarkStart w:id="78" w:name="_Toc77967324"/>
+      <w:bookmarkStart w:id="79" w:name="_Toc92136262"/>
       <w:r>
         <w:rPr>
           <w:rFonts w:cstheme="majorHAnsi"/>
@@ -24270,8 +24274,8 @@
         </w:rPr>
         <w:t xml:space="preserve"> khuyến mãi</w:t>
       </w:r>
+      <w:bookmarkEnd w:id="78"/>
       <w:bookmarkEnd w:id="79"/>
-      <w:bookmarkEnd w:id="80"/>
     </w:p>
     <w:p>
       <w:pPr>
@@ -25708,7 +25712,7 @@
           <w:lang w:val="vi"/>
         </w:rPr>
       </w:pPr>
-      <w:bookmarkStart w:id="81" w:name="_Toc92136263"/>
+      <w:bookmarkStart w:id="80" w:name="_Toc92136263"/>
       <w:r>
         <w:rPr>
           <w:rFonts w:cstheme="majorHAnsi"/>
@@ -25781,7 +25785,7 @@
         </w:rPr>
         <w:t>huyến mại</w:t>
       </w:r>
-      <w:bookmarkEnd w:id="81"/>
+      <w:bookmarkEnd w:id="80"/>
     </w:p>
     <w:p>
       <w:pPr>
@@ -28167,7 +28171,7 @@
           <w:lang w:val="vi"/>
         </w:rPr>
       </w:pPr>
-      <w:bookmarkStart w:id="82" w:name="_Toc92136264"/>
+      <w:bookmarkStart w:id="81" w:name="_Toc92136264"/>
       <w:r>
         <w:rPr>
           <w:rFonts w:cstheme="majorHAnsi"/>
@@ -28223,7 +28227,7 @@
         </w:rPr>
         <w:t xml:space="preserve"> sản phẩm</w:t>
       </w:r>
-      <w:bookmarkEnd w:id="82"/>
+      <w:bookmarkEnd w:id="81"/>
     </w:p>
     <w:p>
       <w:pPr>
@@ -29844,7 +29848,7 @@
           <w:lang w:val="en-US"/>
         </w:rPr>
       </w:pPr>
-      <w:bookmarkStart w:id="83" w:name="_Toc92136265"/>
+      <w:bookmarkStart w:id="82" w:name="_Toc92136265"/>
       <w:r>
         <w:rPr>
           <w:rFonts w:cstheme="majorHAnsi"/>
@@ -29900,7 +29904,7 @@
         </w:rPr>
         <w:t>nhân viên</w:t>
       </w:r>
-      <w:bookmarkEnd w:id="83"/>
+      <w:bookmarkEnd w:id="82"/>
     </w:p>
     <w:p>
       <w:pPr>
@@ -31941,7 +31945,7 @@
           <w:lang w:val="vi"/>
         </w:rPr>
       </w:pPr>
-      <w:bookmarkStart w:id="84" w:name="_Toc92136266"/>
+      <w:bookmarkStart w:id="83" w:name="_Toc92136266"/>
       <w:r>
         <w:rPr>
           <w:rFonts w:cstheme="majorHAnsi"/>
@@ -31997,7 +32001,7 @@
         </w:rPr>
         <w:t>ập nhật số lượng tồn</w:t>
       </w:r>
-      <w:bookmarkEnd w:id="84"/>
+      <w:bookmarkEnd w:id="83"/>
     </w:p>
     <w:p>
       <w:pPr>
@@ -32770,7 +32774,7 @@
           <w:color w:val="auto"/>
         </w:rPr>
       </w:pPr>
-      <w:bookmarkStart w:id="85" w:name="_Toc92136267"/>
+      <w:bookmarkStart w:id="84" w:name="_Toc92136267"/>
       <w:r>
         <w:rPr>
           <w:rFonts w:cstheme="majorHAnsi"/>
@@ -32819,7 +32823,7 @@
         </w:rPr>
         <w:t>em đơn hàng</w:t>
       </w:r>
-      <w:bookmarkEnd w:id="85"/>
+      <w:bookmarkEnd w:id="84"/>
     </w:p>
     <w:p>
       <w:pPr>
@@ -33335,7 +33339,7 @@
           <w:color w:val="auto"/>
         </w:rPr>
       </w:pPr>
-      <w:bookmarkStart w:id="86" w:name="_Toc92136268"/>
+      <w:bookmarkStart w:id="85" w:name="_Toc92136268"/>
       <w:r>
         <w:rPr>
           <w:rFonts w:cstheme="majorHAnsi"/>
@@ -33399,7 +33403,7 @@
         </w:rPr>
         <w:t xml:space="preserve"> đơn hàng</w:t>
       </w:r>
-      <w:bookmarkEnd w:id="86"/>
+      <w:bookmarkEnd w:id="85"/>
     </w:p>
     <w:p>
       <w:pPr>
@@ -33984,7 +33988,7 @@
           <w:color w:val="auto"/>
         </w:rPr>
       </w:pPr>
-      <w:bookmarkStart w:id="87" w:name="_Toc92136269"/>
+      <w:bookmarkStart w:id="86" w:name="_Toc92136269"/>
       <w:r>
         <w:rPr>
           <w:rFonts w:cstheme="majorHAnsi"/>
@@ -34040,7 +34044,7 @@
         </w:rPr>
         <w:t>ư vấn</w:t>
       </w:r>
-      <w:bookmarkEnd w:id="87"/>
+      <w:bookmarkEnd w:id="86"/>
     </w:p>
     <w:p>
       <w:pPr>
@@ -34796,7 +34800,7 @@
           <w:color w:val="auto"/>
         </w:rPr>
       </w:pPr>
-      <w:bookmarkStart w:id="88" w:name="_Toc92136270"/>
+      <w:bookmarkStart w:id="87" w:name="_Toc92136270"/>
       <w:r>
         <w:rPr>
           <w:rFonts w:cstheme="majorHAnsi"/>
@@ -34845,7 +34849,7 @@
         </w:rPr>
         <w:t>Tài khoản</w:t>
       </w:r>
-      <w:bookmarkEnd w:id="88"/>
+      <w:bookmarkEnd w:id="87"/>
     </w:p>
     <w:p>
       <w:pPr>
@@ -36464,7 +36468,7 @@
           <w:color w:val="auto"/>
         </w:rPr>
       </w:pPr>
-      <w:bookmarkStart w:id="89" w:name="_Toc92136271"/>
+      <w:bookmarkStart w:id="88" w:name="_Toc92136271"/>
       <w:r>
         <w:rPr>
           <w:rFonts w:cstheme="majorHAnsi"/>
@@ -36512,7 +36516,7 @@
         </w:rPr>
         <w:t xml:space="preserve"> quyền</w:t>
       </w:r>
-      <w:bookmarkEnd w:id="89"/>
+      <w:bookmarkEnd w:id="88"/>
     </w:p>
     <w:p>
       <w:pPr>
@@ -37556,7 +37560,7 @@
           <w:sz w:val="26"/>
         </w:rPr>
       </w:pPr>
-      <w:bookmarkStart w:id="90" w:name="_Toc92136272"/>
+      <w:bookmarkStart w:id="89" w:name="_Toc92136272"/>
       <w:r>
         <w:rPr>
           <w:rFonts w:cstheme="majorHAnsi"/>
@@ -37565,7 +37569,7 @@
         </w:rPr>
         <w:t>V. XÁC ĐỊNH CÁC LỚP, XÂY DỰNG BIỂU ĐỒ LỚP</w:t>
       </w:r>
-      <w:bookmarkEnd w:id="90"/>
+      <w:bookmarkEnd w:id="89"/>
     </w:p>
     <w:p>
       <w:pPr>
@@ -37579,8 +37583,8 @@
           <w:lang w:val="vi"/>
         </w:rPr>
       </w:pPr>
-      <w:bookmarkStart w:id="91" w:name="_Toc77967328"/>
-      <w:bookmarkStart w:id="92" w:name="_Toc92136273"/>
+      <w:bookmarkStart w:id="90" w:name="_Toc77967328"/>
+      <w:bookmarkStart w:id="91" w:name="_Toc92136273"/>
       <w:r>
         <w:rPr>
           <w:rFonts w:eastAsia="Times New Roman" w:cstheme="majorHAnsi"/>
@@ -37589,8 +37593,8 @@
         </w:rPr>
         <w:t>5.1. Xác định các lớp</w:t>
       </w:r>
+      <w:bookmarkEnd w:id="90"/>
       <w:bookmarkEnd w:id="91"/>
-      <w:bookmarkEnd w:id="92"/>
     </w:p>
     <w:p>
       <w:pPr>
@@ -37869,8 +37873,8 @@
           <w:lang w:val="vi"/>
         </w:rPr>
       </w:pPr>
-      <w:bookmarkStart w:id="93" w:name="_Toc77967329"/>
-      <w:bookmarkStart w:id="94" w:name="_Toc92136274"/>
+      <w:bookmarkStart w:id="92" w:name="_Toc77967329"/>
+      <w:bookmarkStart w:id="93" w:name="_Toc92136274"/>
       <w:r>
         <w:rPr>
           <w:rFonts w:cstheme="majorHAnsi"/>
@@ -37880,8 +37884,8 @@
         <w:lastRenderedPageBreak/>
         <w:t>5.2. Xây dựng biểu đồ lớp</w:t>
       </w:r>
+      <w:bookmarkEnd w:id="92"/>
       <w:bookmarkEnd w:id="93"/>
-      <w:bookmarkEnd w:id="94"/>
       <w:r>
         <w:rPr>
           <w:rFonts w:cstheme="majorHAnsi"/>
@@ -37985,8 +37989,8 @@
           <w:lang w:val="vi"/>
         </w:rPr>
       </w:pPr>
-      <w:bookmarkStart w:id="95" w:name="_Toc77967330"/>
-      <w:bookmarkStart w:id="96" w:name="_Toc92136275"/>
+      <w:bookmarkStart w:id="94" w:name="_Toc77967330"/>
+      <w:bookmarkStart w:id="95" w:name="_Toc92136275"/>
       <w:r>
         <w:rPr>
           <w:rFonts w:cstheme="majorHAnsi"/>
@@ -37995,8 +37999,8 @@
         </w:rPr>
         <w:t>VI. CÁC YÊU CẦU PHI CHỨC NĂNG, THIẾT LẬP ĐỘ ĐO CÁC YÊU CẦU HOẶC CÁC TIÊU CHUẨN ĐO LƯỜNG</w:t>
       </w:r>
+      <w:bookmarkEnd w:id="94"/>
       <w:bookmarkEnd w:id="95"/>
-      <w:bookmarkEnd w:id="96"/>
       <w:r>
         <w:rPr>
           <w:rFonts w:cstheme="majorHAnsi"/>
@@ -38018,10 +38022,10 @@
           <w:lang w:val="vi"/>
         </w:rPr>
       </w:pPr>
-      <w:bookmarkStart w:id="97" w:name="_4k668n3" w:colFirst="0" w:colLast="0"/>
-      <w:bookmarkStart w:id="98" w:name="_Toc77967331"/>
-      <w:bookmarkStart w:id="99" w:name="_Toc92136276"/>
-      <w:bookmarkEnd w:id="97"/>
+      <w:bookmarkStart w:id="96" w:name="_4k668n3" w:colFirst="0" w:colLast="0"/>
+      <w:bookmarkStart w:id="97" w:name="_Toc77967331"/>
+      <w:bookmarkStart w:id="98" w:name="_Toc92136276"/>
+      <w:bookmarkEnd w:id="96"/>
       <w:r>
         <w:rPr>
           <w:rFonts w:cstheme="majorHAnsi"/>
@@ -38030,8 +38034,8 @@
         </w:rPr>
         <w:t>6.1. Các yêu cầu bổ sung</w:t>
       </w:r>
+      <w:bookmarkEnd w:id="97"/>
       <w:bookmarkEnd w:id="98"/>
-      <w:bookmarkEnd w:id="99"/>
     </w:p>
     <w:p>
       <w:pPr>
@@ -38092,21 +38096,29 @@
         </w:rPr>
         <w:t xml:space="preserve">Website có thể chạy trên nhiều trình duyệt khác nhau </w:t>
       </w:r>
-    </w:p>
-    <w:p>
-      <w:pPr>
-        <w:spacing w:after="0" w:line="360" w:lineRule="auto"/>
-        <w:jc w:val="both"/>
-        <w:rPr>
-          <w:rFonts w:asciiTheme="majorHAnsi" w:hAnsiTheme="majorHAnsi" w:cstheme="majorHAnsi"/>
-          <w:sz w:val="26"/>
-          <w:szCs w:val="26"/>
-          <w:lang w:val="en-US"/>
-        </w:rPr>
-      </w:pPr>
-      <w:r>
-        <w:rPr>
-          <w:rFonts w:asciiTheme="majorHAnsi" w:eastAsia="Times New Roman" w:hAnsiTheme="majorHAnsi" w:cstheme="majorHAnsi"/>
+      <w:r>
+        <w:rPr>
+          <w:rFonts w:asciiTheme="majorHAnsi" w:hAnsiTheme="majorHAnsi" w:cstheme="majorHAnsi"/>
+          <w:sz w:val="26"/>
+          <w:szCs w:val="26"/>
+        </w:rPr>
+        <w:t>như Cốc Cốc, chrome, explore, opera, firefox</w:t>
+      </w:r>
+    </w:p>
+    <w:p>
+      <w:pPr>
+        <w:pStyle w:val="NormalWeb"/>
+        <w:spacing w:before="0" w:beforeAutospacing="0" w:after="0" w:afterAutospacing="0" w:line="360" w:lineRule="auto"/>
+        <w:jc w:val="both"/>
+        <w:rPr>
+          <w:rFonts w:asciiTheme="majorHAnsi" w:hAnsiTheme="majorHAnsi" w:cstheme="majorHAnsi"/>
+          <w:sz w:val="26"/>
+          <w:szCs w:val="26"/>
+        </w:rPr>
+      </w:pPr>
+      <w:r>
+        <w:rPr>
+          <w:rFonts w:asciiTheme="majorHAnsi" w:hAnsiTheme="majorHAnsi" w:cstheme="majorHAnsi"/>
           <w:sz w:val="26"/>
           <w:szCs w:val="26"/>
           <w:highlight w:val="white"/>
@@ -38116,7 +38128,7 @@
       </w:r>
       <w:r>
         <w:rPr>
-          <w:rFonts w:asciiTheme="majorHAnsi" w:eastAsia="Times New Roman" w:hAnsiTheme="majorHAnsi" w:cstheme="majorHAnsi"/>
+          <w:rFonts w:asciiTheme="majorHAnsi" w:hAnsiTheme="majorHAnsi" w:cstheme="majorHAnsi"/>
           <w:sz w:val="26"/>
           <w:szCs w:val="26"/>
           <w:highlight w:val="white"/>
@@ -38129,27 +38141,8 @@
           <w:rFonts w:asciiTheme="majorHAnsi" w:hAnsiTheme="majorHAnsi" w:cstheme="majorHAnsi"/>
           <w:sz w:val="26"/>
           <w:szCs w:val="26"/>
-          <w:lang w:val="vi"/>
-        </w:rPr>
-        <w:t>Website có tính thân thiện</w:t>
-      </w:r>
-      <w:r>
-        <w:rPr>
-          <w:rFonts w:asciiTheme="majorHAnsi" w:hAnsiTheme="majorHAnsi" w:cstheme="majorHAnsi"/>
-          <w:sz w:val="26"/>
-          <w:szCs w:val="26"/>
-          <w:lang w:val="en-US"/>
-        </w:rPr>
-        <w:t xml:space="preserve">, </w:t>
-      </w:r>
-      <w:r>
-        <w:rPr>
-          <w:rFonts w:asciiTheme="majorHAnsi" w:hAnsiTheme="majorHAnsi" w:cstheme="majorHAnsi"/>
-          <w:sz w:val="26"/>
-          <w:szCs w:val="26"/>
-          <w:lang w:val="vi"/>
-        </w:rPr>
-        <w:t>dễ sử dụng,</w:t>
+        </w:rPr>
+        <w:t>Website có tính thân thiện, dễ dàng khi sử dụng</w:t>
       </w:r>
     </w:p>
     <w:p>
@@ -38229,23 +38222,36 @@
           <w:rFonts w:asciiTheme="majorHAnsi" w:hAnsiTheme="majorHAnsi" w:cstheme="majorHAnsi"/>
           <w:sz w:val="26"/>
           <w:szCs w:val="26"/>
-          <w:lang w:val="en-US"/>
-        </w:rPr>
-        <w:t>K</w:t>
-      </w:r>
-      <w:r>
+          <w:shd w:val="clear" w:color="auto" w:fill="FFFFFF"/>
+        </w:rPr>
+        <w:t xml:space="preserve">Website có khả năng bảo mật tốt </w:t>
+      </w:r>
+    </w:p>
+    <w:p>
+      <w:pPr>
+        <w:spacing w:after="0" w:line="360" w:lineRule="auto"/>
+        <w:ind w:left="6"/>
+        <w:jc w:val="both"/>
         <w:rPr>
           <w:rFonts w:asciiTheme="majorHAnsi" w:hAnsiTheme="majorHAnsi" w:cstheme="majorHAnsi"/>
           <w:sz w:val="26"/>
           <w:szCs w:val="26"/>
           <w:lang w:val="vi"/>
         </w:rPr>
-        <w:t xml:space="preserve">hả năng bảo mật cao, </w:t>
-      </w:r>
-    </w:p>
-    <w:p>
-      <w:pPr>
-        <w:spacing w:line="360" w:lineRule="auto"/>
+      </w:pPr>
+      <w:r>
+        <w:rPr>
+          <w:rFonts w:asciiTheme="majorHAnsi" w:hAnsiTheme="majorHAnsi" w:cstheme="majorHAnsi"/>
+          <w:sz w:val="26"/>
+          <w:szCs w:val="26"/>
+          <w:lang w:val="vi"/>
+        </w:rPr>
+        <w:t>SUPL 5: Website sử dụng được trên nhiều thiết bị.</w:t>
+      </w:r>
+    </w:p>
+    <w:p>
+      <w:pPr>
+        <w:spacing w:after="0" w:line="360" w:lineRule="auto"/>
         <w:ind w:left="6"/>
         <w:jc w:val="both"/>
         <w:rPr>
@@ -38260,9 +38266,38 @@
           <w:rFonts w:asciiTheme="majorHAnsi" w:hAnsiTheme="majorHAnsi" w:cstheme="majorHAnsi"/>
           <w:sz w:val="26"/>
           <w:szCs w:val="26"/>
-          <w:lang w:val="vi"/>
-        </w:rPr>
-        <w:t>SUPL 5: Website sử dụng được trên nhiều thiết bị.</w:t>
+          <w:shd w:val="clear" w:color="auto" w:fill="FFFFFF"/>
+          <w:lang w:val="en-US"/>
+        </w:rPr>
+        <w:t xml:space="preserve">SUPL 6: </w:t>
+      </w:r>
+      <w:r>
+        <w:rPr>
+          <w:rFonts w:asciiTheme="majorHAnsi" w:hAnsiTheme="majorHAnsi" w:cstheme="majorHAnsi"/>
+          <w:sz w:val="26"/>
+          <w:szCs w:val="26"/>
+          <w:shd w:val="clear" w:color="auto" w:fill="FFFFFF"/>
+        </w:rPr>
+        <w:t xml:space="preserve">Website phân chia </w:t>
+      </w:r>
+      <w:r>
+        <w:rPr>
+          <w:rFonts w:asciiTheme="majorHAnsi" w:hAnsiTheme="majorHAnsi" w:cstheme="majorHAnsi"/>
+          <w:sz w:val="26"/>
+          <w:szCs w:val="26"/>
+          <w:shd w:val="clear" w:color="auto" w:fill="FFFFFF"/>
+          <w:lang w:val="en-US"/>
+        </w:rPr>
+        <w:t xml:space="preserve">thành </w:t>
+      </w:r>
+      <w:r>
+        <w:rPr>
+          <w:rFonts w:asciiTheme="majorHAnsi" w:hAnsiTheme="majorHAnsi" w:cstheme="majorHAnsi"/>
+          <w:sz w:val="26"/>
+          <w:szCs w:val="26"/>
+          <w:shd w:val="clear" w:color="auto" w:fill="FFFFFF"/>
+        </w:rPr>
+        <w:t>các danh mục, phân loại rõ ràng, dễ tìm, dễ hiểu </w:t>
       </w:r>
     </w:p>
     <w:tbl>
@@ -38860,7 +38895,7 @@
                 <w:szCs w:val="26"/>
                 <w:lang w:val="en-US"/>
               </w:rPr>
-              <w:t xml:space="preserve"> màu nền hài </w:t>
+              <w:t xml:space="preserve">màu nền hài </w:t>
             </w:r>
             <w:r>
               <w:rPr>
@@ -39363,6 +39398,156 @@
             <w:vMerge/>
             <w:tcBorders>
               <w:left w:val="single" w:sz="4" w:space="0" w:color="000000"/>
+              <w:right w:val="single" w:sz="4" w:space="0" w:color="000000"/>
+            </w:tcBorders>
+            <w:tcMar>
+              <w:top w:w="0" w:type="dxa"/>
+              <w:left w:w="108" w:type="dxa"/>
+              <w:bottom w:w="0" w:type="dxa"/>
+              <w:right w:w="108" w:type="dxa"/>
+            </w:tcMar>
+            <w:vAlign w:val="center"/>
+          </w:tcPr>
+          <w:p>
+            <w:pPr>
+              <w:widowControl w:val="0"/>
+              <w:spacing w:before="144" w:after="144" w:line="360" w:lineRule="auto"/>
+              <w:rPr>
+                <w:rFonts w:asciiTheme="majorHAnsi" w:eastAsia="Times New Roman" w:hAnsiTheme="majorHAnsi" w:cstheme="majorHAnsi"/>
+                <w:b/>
+                <w:sz w:val="26"/>
+                <w:szCs w:val="26"/>
+                <w:highlight w:val="white"/>
+                <w:lang w:val="vi"/>
+              </w:rPr>
+            </w:pPr>
+          </w:p>
+        </w:tc>
+        <w:tc>
+          <w:tcPr>
+            <w:tcW w:w="1435" w:type="dxa"/>
+            <w:vMerge/>
+            <w:tcBorders>
+              <w:left w:val="single" w:sz="4" w:space="0" w:color="000000"/>
+              <w:right w:val="single" w:sz="4" w:space="0" w:color="000000"/>
+            </w:tcBorders>
+            <w:tcMar>
+              <w:top w:w="0" w:type="dxa"/>
+              <w:left w:w="108" w:type="dxa"/>
+              <w:bottom w:w="0" w:type="dxa"/>
+              <w:right w:w="108" w:type="dxa"/>
+            </w:tcMar>
+            <w:vAlign w:val="center"/>
+          </w:tcPr>
+          <w:p>
+            <w:pPr>
+              <w:widowControl w:val="0"/>
+              <w:spacing w:before="144" w:after="144" w:line="360" w:lineRule="auto"/>
+              <w:rPr>
+                <w:rFonts w:asciiTheme="majorHAnsi" w:hAnsiTheme="majorHAnsi" w:cstheme="majorHAnsi"/>
+                <w:sz w:val="26"/>
+                <w:szCs w:val="26"/>
+                <w:lang w:val="en-US"/>
+              </w:rPr>
+            </w:pPr>
+          </w:p>
+        </w:tc>
+        <w:tc>
+          <w:tcPr>
+            <w:tcW w:w="1702" w:type="dxa"/>
+            <w:tcBorders>
+              <w:top w:val="single" w:sz="4" w:space="0" w:color="000000"/>
+              <w:left w:val="single" w:sz="4" w:space="0" w:color="000000"/>
+              <w:bottom w:val="single" w:sz="4" w:space="0" w:color="000000"/>
+              <w:right w:val="single" w:sz="4" w:space="0" w:color="000000"/>
+            </w:tcBorders>
+            <w:tcMar>
+              <w:top w:w="0" w:type="dxa"/>
+              <w:left w:w="108" w:type="dxa"/>
+              <w:bottom w:w="0" w:type="dxa"/>
+              <w:right w:w="108" w:type="dxa"/>
+            </w:tcMar>
+            <w:vAlign w:val="center"/>
+          </w:tcPr>
+          <w:p>
+            <w:pPr>
+              <w:widowControl w:val="0"/>
+              <w:spacing w:before="144" w:after="144" w:line="360" w:lineRule="auto"/>
+              <w:rPr>
+                <w:rFonts w:asciiTheme="majorHAnsi" w:hAnsiTheme="majorHAnsi" w:cstheme="majorHAnsi"/>
+                <w:sz w:val="26"/>
+                <w:szCs w:val="26"/>
+                <w:lang w:val="en-US"/>
+              </w:rPr>
+            </w:pPr>
+            <w:r>
+              <w:rPr>
+                <w:rFonts w:asciiTheme="majorHAnsi" w:hAnsiTheme="majorHAnsi" w:cstheme="majorHAnsi"/>
+                <w:sz w:val="26"/>
+                <w:szCs w:val="26"/>
+                <w:lang w:val="en-US"/>
+              </w:rPr>
+              <w:t>Yêu cầu Password</w:t>
+            </w:r>
+          </w:p>
+        </w:tc>
+        <w:tc>
+          <w:tcPr>
+            <w:tcW w:w="4390" w:type="dxa"/>
+            <w:tcBorders>
+              <w:top w:val="single" w:sz="4" w:space="0" w:color="000000"/>
+              <w:left w:val="single" w:sz="4" w:space="0" w:color="000000"/>
+              <w:bottom w:val="single" w:sz="4" w:space="0" w:color="000000"/>
+              <w:right w:val="single" w:sz="4" w:space="0" w:color="000000"/>
+            </w:tcBorders>
+            <w:tcMar>
+              <w:top w:w="0" w:type="dxa"/>
+              <w:left w:w="108" w:type="dxa"/>
+              <w:bottom w:w="0" w:type="dxa"/>
+              <w:right w:w="108" w:type="dxa"/>
+            </w:tcMar>
+            <w:vAlign w:val="center"/>
+          </w:tcPr>
+          <w:p>
+            <w:pPr>
+              <w:spacing w:line="360" w:lineRule="auto"/>
+              <w:rPr>
+                <w:rFonts w:asciiTheme="majorHAnsi" w:hAnsiTheme="majorHAnsi" w:cstheme="majorHAnsi"/>
+                <w:sz w:val="26"/>
+                <w:szCs w:val="26"/>
+                <w:lang w:val="en-US"/>
+              </w:rPr>
+            </w:pPr>
+            <w:r>
+              <w:rPr>
+                <w:rFonts w:asciiTheme="majorHAnsi" w:hAnsiTheme="majorHAnsi" w:cstheme="majorHAnsi"/>
+                <w:sz w:val="26"/>
+                <w:szCs w:val="26"/>
+              </w:rPr>
+              <w:t>Mật khẩu phải có tối thiểu 8 ký tự, bao gồm cả chữ và số</w:t>
+            </w:r>
+            <w:r>
+              <w:rPr>
+                <w:rFonts w:asciiTheme="majorHAnsi" w:hAnsiTheme="majorHAnsi" w:cstheme="majorHAnsi"/>
+                <w:sz w:val="26"/>
+                <w:szCs w:val="26"/>
+                <w:lang w:val="en-US"/>
+              </w:rPr>
+              <w:t>, phải có tối thiểu 1 kí tự đặc biệt</w:t>
+            </w:r>
+          </w:p>
+        </w:tc>
+      </w:tr>
+      <w:tr>
+        <w:trPr>
+          <w:trHeight w:val="1136"/>
+        </w:trPr>
+        <w:tc>
+          <w:tcPr>
+            <w:tcW w:w="1253" w:type="dxa"/>
+            <w:vMerge/>
+            <w:tcBorders>
+              <w:left w:val="single" w:sz="4" w:space="0" w:color="000000"/>
               <w:bottom w:val="single" w:sz="4" w:space="0" w:color="000000"/>
               <w:right w:val="single" w:sz="4" w:space="0" w:color="000000"/>
             </w:tcBorders>
@@ -39454,7 +39639,7 @@
                 <w:szCs w:val="26"/>
                 <w:lang w:val="en-US"/>
               </w:rPr>
-              <w:t>Yêu cầu Password</w:t>
+              <w:t>Mức đạt chuẩn</w:t>
             </w:r>
           </w:p>
         </w:tc>
@@ -39490,17 +39675,9 @@
                 <w:rFonts w:asciiTheme="majorHAnsi" w:hAnsiTheme="majorHAnsi" w:cstheme="majorHAnsi"/>
                 <w:sz w:val="26"/>
                 <w:szCs w:val="26"/>
-              </w:rPr>
-              <w:t>Mật khẩu phải có tối thiểu 8 ký tự, bao gồm cả chữ và số</w:t>
-            </w:r>
-            <w:r>
-              <w:rPr>
-                <w:rFonts w:asciiTheme="majorHAnsi" w:hAnsiTheme="majorHAnsi" w:cstheme="majorHAnsi"/>
-                <w:sz w:val="26"/>
-                <w:szCs w:val="26"/>
                 <w:lang w:val="en-US"/>
               </w:rPr>
-              <w:t>, phải có tối thiểu 1 kí tự đặc biệt</w:t>
+              <w:t>Website phải đạt được cấp bảo đảm đánh giá chuẩn EAL</w:t>
             </w:r>
           </w:p>
         </w:tc>
@@ -39677,6 +39854,281 @@
           </w:p>
         </w:tc>
       </w:tr>
+      <w:tr>
+        <w:trPr>
+          <w:trHeight w:val="1136"/>
+        </w:trPr>
+        <w:tc>
+          <w:tcPr>
+            <w:tcW w:w="1253" w:type="dxa"/>
+            <w:tcBorders>
+              <w:top w:val="single" w:sz="4" w:space="0" w:color="000000"/>
+              <w:left w:val="single" w:sz="4" w:space="0" w:color="000000"/>
+              <w:bottom w:val="single" w:sz="4" w:space="0" w:color="000000"/>
+              <w:right w:val="single" w:sz="4" w:space="0" w:color="000000"/>
+            </w:tcBorders>
+            <w:tcMar>
+              <w:top w:w="0" w:type="dxa"/>
+              <w:left w:w="108" w:type="dxa"/>
+              <w:bottom w:w="0" w:type="dxa"/>
+              <w:right w:w="108" w:type="dxa"/>
+            </w:tcMar>
+            <w:vAlign w:val="center"/>
+          </w:tcPr>
+          <w:p>
+            <w:pPr>
+              <w:widowControl w:val="0"/>
+              <w:spacing w:before="144" w:after="144" w:line="360" w:lineRule="auto"/>
+              <w:rPr>
+                <w:rFonts w:asciiTheme="majorHAnsi" w:eastAsia="Times New Roman" w:hAnsiTheme="majorHAnsi" w:cstheme="majorHAnsi"/>
+                <w:b/>
+                <w:sz w:val="26"/>
+                <w:szCs w:val="26"/>
+                <w:highlight w:val="white"/>
+                <w:lang w:val="en-US"/>
+              </w:rPr>
+            </w:pPr>
+            <w:r>
+              <w:rPr>
+                <w:rFonts w:asciiTheme="majorHAnsi" w:eastAsia="Times New Roman" w:hAnsiTheme="majorHAnsi" w:cstheme="majorHAnsi"/>
+                <w:b/>
+                <w:sz w:val="26"/>
+                <w:szCs w:val="26"/>
+                <w:highlight w:val="white"/>
+                <w:lang w:val="en-US"/>
+              </w:rPr>
+              <w:t>SUPL 6</w:t>
+            </w:r>
+          </w:p>
+        </w:tc>
+        <w:tc>
+          <w:tcPr>
+            <w:tcW w:w="1435" w:type="dxa"/>
+            <w:tcBorders>
+              <w:top w:val="single" w:sz="4" w:space="0" w:color="000000"/>
+              <w:left w:val="single" w:sz="4" w:space="0" w:color="000000"/>
+              <w:bottom w:val="single" w:sz="4" w:space="0" w:color="000000"/>
+              <w:right w:val="single" w:sz="4" w:space="0" w:color="000000"/>
+            </w:tcBorders>
+            <w:tcMar>
+              <w:top w:w="0" w:type="dxa"/>
+              <w:left w:w="108" w:type="dxa"/>
+              <w:bottom w:w="0" w:type="dxa"/>
+              <w:right w:w="108" w:type="dxa"/>
+            </w:tcMar>
+            <w:vAlign w:val="center"/>
+          </w:tcPr>
+          <w:p>
+            <w:pPr>
+              <w:widowControl w:val="0"/>
+              <w:spacing w:before="144" w:after="144" w:line="360" w:lineRule="auto"/>
+              <w:rPr>
+                <w:rFonts w:asciiTheme="majorHAnsi" w:hAnsiTheme="majorHAnsi" w:cstheme="majorHAnsi"/>
+                <w:sz w:val="26"/>
+                <w:szCs w:val="26"/>
+                <w:lang w:val="en-US"/>
+              </w:rPr>
+            </w:pPr>
+            <w:r>
+              <w:rPr>
+                <w:rFonts w:asciiTheme="majorHAnsi" w:hAnsiTheme="majorHAnsi" w:cstheme="majorHAnsi"/>
+                <w:sz w:val="26"/>
+                <w:szCs w:val="26"/>
+                <w:lang w:val="en-US"/>
+              </w:rPr>
+              <w:t>Khả năng sử dụng</w:t>
+            </w:r>
+          </w:p>
+        </w:tc>
+        <w:tc>
+          <w:tcPr>
+            <w:tcW w:w="1702" w:type="dxa"/>
+            <w:tcBorders>
+              <w:top w:val="single" w:sz="4" w:space="0" w:color="000000"/>
+              <w:left w:val="single" w:sz="4" w:space="0" w:color="000000"/>
+              <w:bottom w:val="single" w:sz="4" w:space="0" w:color="000000"/>
+              <w:right w:val="single" w:sz="4" w:space="0" w:color="000000"/>
+            </w:tcBorders>
+            <w:tcMar>
+              <w:top w:w="0" w:type="dxa"/>
+              <w:left w:w="108" w:type="dxa"/>
+              <w:bottom w:w="0" w:type="dxa"/>
+              <w:right w:w="108" w:type="dxa"/>
+            </w:tcMar>
+            <w:vAlign w:val="center"/>
+          </w:tcPr>
+          <w:p>
+            <w:pPr>
+              <w:widowControl w:val="0"/>
+              <w:spacing w:before="144" w:after="144" w:line="360" w:lineRule="auto"/>
+              <w:rPr>
+                <w:rFonts w:asciiTheme="majorHAnsi" w:hAnsiTheme="majorHAnsi" w:cstheme="majorHAnsi"/>
+                <w:sz w:val="26"/>
+                <w:szCs w:val="26"/>
+                <w:lang w:val="en-US"/>
+              </w:rPr>
+            </w:pPr>
+            <w:r>
+              <w:rPr>
+                <w:rFonts w:asciiTheme="majorHAnsi" w:hAnsiTheme="majorHAnsi" w:cstheme="majorHAnsi"/>
+                <w:sz w:val="26"/>
+                <w:szCs w:val="26"/>
+                <w:lang w:val="en-US"/>
+              </w:rPr>
+              <w:t>Yêu cầu giao diện</w:t>
+            </w:r>
+          </w:p>
+        </w:tc>
+        <w:tc>
+          <w:tcPr>
+            <w:tcW w:w="4390" w:type="dxa"/>
+            <w:tcBorders>
+              <w:top w:val="single" w:sz="4" w:space="0" w:color="000000"/>
+              <w:left w:val="single" w:sz="4" w:space="0" w:color="000000"/>
+              <w:bottom w:val="single" w:sz="4" w:space="0" w:color="000000"/>
+              <w:right w:val="single" w:sz="4" w:space="0" w:color="000000"/>
+            </w:tcBorders>
+            <w:tcMar>
+              <w:top w:w="0" w:type="dxa"/>
+              <w:left w:w="108" w:type="dxa"/>
+              <w:bottom w:w="0" w:type="dxa"/>
+              <w:right w:w="108" w:type="dxa"/>
+            </w:tcMar>
+            <w:vAlign w:val="center"/>
+          </w:tcPr>
+          <w:p>
+            <w:pPr>
+              <w:spacing w:line="360" w:lineRule="auto"/>
+              <w:rPr>
+                <w:rFonts w:asciiTheme="majorHAnsi" w:hAnsiTheme="majorHAnsi" w:cstheme="majorHAnsi"/>
+                <w:color w:val="1C1C1C"/>
+                <w:sz w:val="26"/>
+                <w:szCs w:val="26"/>
+                <w:shd w:val="clear" w:color="auto" w:fill="FFFFFF"/>
+              </w:rPr>
+            </w:pPr>
+            <w:r>
+              <w:rPr>
+                <w:rFonts w:asciiTheme="majorHAnsi" w:hAnsiTheme="majorHAnsi" w:cstheme="majorHAnsi"/>
+                <w:color w:val="1C1C1C"/>
+                <w:sz w:val="26"/>
+                <w:szCs w:val="26"/>
+                <w:shd w:val="clear" w:color="auto" w:fill="FFFFFF"/>
+                <w:lang w:val="en-US"/>
+              </w:rPr>
+              <w:t>P</w:t>
+            </w:r>
+            <w:bookmarkStart w:id="99" w:name="_GoBack"/>
+            <w:bookmarkEnd w:id="99"/>
+            <w:r>
+              <w:rPr>
+                <w:rFonts w:asciiTheme="majorHAnsi" w:hAnsiTheme="majorHAnsi" w:cstheme="majorHAnsi"/>
+                <w:color w:val="1C1C1C"/>
+                <w:sz w:val="26"/>
+                <w:szCs w:val="26"/>
+                <w:shd w:val="clear" w:color="auto" w:fill="FFFFFF"/>
+              </w:rPr>
+              <w:t xml:space="preserve">hân chia 1, 2 </w:t>
+            </w:r>
+            <w:r>
+              <w:rPr>
+                <w:rFonts w:asciiTheme="majorHAnsi" w:hAnsiTheme="majorHAnsi" w:cstheme="majorHAnsi"/>
+                <w:color w:val="1C1C1C"/>
+                <w:sz w:val="26"/>
+                <w:szCs w:val="26"/>
+                <w:shd w:val="clear" w:color="auto" w:fill="FFFFFF"/>
+              </w:rPr>
+              <w:t>đế</w:t>
+            </w:r>
+            <w:r>
+              <w:rPr>
+                <w:rFonts w:asciiTheme="majorHAnsi" w:hAnsiTheme="majorHAnsi" w:cstheme="majorHAnsi"/>
+                <w:color w:val="1C1C1C"/>
+                <w:sz w:val="26"/>
+                <w:szCs w:val="26"/>
+                <w:shd w:val="clear" w:color="auto" w:fill="FFFFFF"/>
+              </w:rPr>
+              <w:t xml:space="preserve">n </w:t>
+            </w:r>
+            <w:r>
+              <w:rPr>
+                <w:rFonts w:asciiTheme="majorHAnsi" w:hAnsiTheme="majorHAnsi" w:cstheme="majorHAnsi"/>
+                <w:color w:val="1C1C1C"/>
+                <w:sz w:val="26"/>
+                <w:szCs w:val="26"/>
+                <w:shd w:val="clear" w:color="auto" w:fill="FFFFFF"/>
+                <w:lang w:val="en-US"/>
+              </w:rPr>
+              <w:t>3</w:t>
+            </w:r>
+            <w:r>
+              <w:rPr>
+                <w:rFonts w:asciiTheme="majorHAnsi" w:hAnsiTheme="majorHAnsi" w:cstheme="majorHAnsi"/>
+                <w:color w:val="1C1C1C"/>
+                <w:sz w:val="26"/>
+                <w:szCs w:val="26"/>
+                <w:shd w:val="clear" w:color="auto" w:fill="FFFFFF"/>
+              </w:rPr>
+              <w:t xml:space="preserve"> cấp danh mục, hạn chế đi vào danh mục cấp </w:t>
+            </w:r>
+            <w:r>
+              <w:rPr>
+                <w:rFonts w:asciiTheme="majorHAnsi" w:hAnsiTheme="majorHAnsi" w:cstheme="majorHAnsi"/>
+                <w:color w:val="1C1C1C"/>
+                <w:sz w:val="26"/>
+                <w:szCs w:val="26"/>
+                <w:shd w:val="clear" w:color="auto" w:fill="FFFFFF"/>
+              </w:rPr>
+              <w:t>4</w:t>
+            </w:r>
+          </w:p>
+          <w:p>
+            <w:pPr>
+              <w:spacing w:line="360" w:lineRule="auto"/>
+              <w:rPr>
+                <w:rFonts w:asciiTheme="majorHAnsi" w:hAnsiTheme="majorHAnsi" w:cstheme="majorHAnsi"/>
+                <w:color w:val="1C1C1C"/>
+                <w:sz w:val="26"/>
+                <w:szCs w:val="26"/>
+                <w:shd w:val="clear" w:color="auto" w:fill="FFFFFF"/>
+              </w:rPr>
+            </w:pPr>
+            <w:r>
+              <w:rPr>
+                <w:rFonts w:asciiTheme="majorHAnsi" w:hAnsiTheme="majorHAnsi" w:cstheme="majorHAnsi"/>
+                <w:color w:val="1C1C1C"/>
+                <w:sz w:val="26"/>
+                <w:szCs w:val="26"/>
+                <w:shd w:val="clear" w:color="auto" w:fill="FFFFFF"/>
+              </w:rPr>
+              <w:lastRenderedPageBreak/>
+              <w:t xml:space="preserve">Không nên trộn lẫn các mục sau vào việc phân loại danh mục sản phẩm mà nên tách để xử lý riêng </w:t>
+            </w:r>
+          </w:p>
+          <w:p>
+            <w:pPr>
+              <w:spacing w:line="360" w:lineRule="auto"/>
+              <w:rPr>
+                <w:rFonts w:asciiTheme="majorHAnsi" w:hAnsiTheme="majorHAnsi" w:cstheme="majorHAnsi"/>
+                <w:sz w:val="26"/>
+                <w:szCs w:val="26"/>
+                <w:lang w:val="en-US"/>
+              </w:rPr>
+            </w:pPr>
+            <w:r>
+              <w:rPr>
+                <w:rFonts w:asciiTheme="majorHAnsi" w:hAnsiTheme="majorHAnsi" w:cstheme="majorHAnsi"/>
+                <w:color w:val="1C1C1C"/>
+                <w:sz w:val="26"/>
+                <w:szCs w:val="26"/>
+                <w:shd w:val="clear" w:color="auto" w:fill="FFFFFF"/>
+                <w:lang w:val="en-US"/>
+              </w:rPr>
+              <w:t>Những nội dung quan trọng cần được đặt chú ý riêng</w:t>
+            </w:r>
+          </w:p>
+        </w:tc>
+      </w:tr>
     </w:tbl>
     <w:p>
       <w:pPr>
@@ -39725,7 +40177,6 @@
           <w:color w:val="auto"/>
           <w:lang w:val="vi"/>
         </w:rPr>
-        <w:lastRenderedPageBreak/>
         <w:t>VII. TÀI LIỆU ĐẶC TẢ YÊU CẦU SRS</w:t>
       </w:r>
       <w:bookmarkEnd w:id="100"/>
@@ -40267,6 +40718,7 @@
           <w:szCs w:val="26"/>
           <w:lang w:val="vi"/>
         </w:rPr>
+        <w:lastRenderedPageBreak/>
         <w:t xml:space="preserve">Chức năng </w:t>
       </w:r>
       <w:r>
@@ -40522,7 +40974,6 @@
           <w:color w:val="auto"/>
           <w:lang w:val="vi"/>
         </w:rPr>
-        <w:lastRenderedPageBreak/>
         <w:t>7.3. Các yêu cầu cụ thể.</w:t>
       </w:r>
       <w:bookmarkEnd w:id="118"/>
@@ -40773,6 +41224,7 @@
           <w:szCs w:val="26"/>
           <w:lang w:val="en-US"/>
         </w:rPr>
+        <w:lastRenderedPageBreak/>
         <w:t>Giao diện cho chức năng đánh giá sao hiển thị 5 hình ngôi sao mờ, người dùng tiến hành click thì hình ảnh sao mờ sẽ được chuyển sang màu vàng tương ứng với lượt sao đánh giá của khách hàng.</w:t>
       </w:r>
     </w:p>
@@ -40836,7 +41288,6 @@
           <w:szCs w:val="26"/>
           <w:u w:val="single"/>
         </w:rPr>
-        <w:lastRenderedPageBreak/>
         <w:t>7.3.2. Các yêu cầu chức năng</w:t>
       </w:r>
       <w:bookmarkEnd w:id="123"/>
@@ -41620,6 +42071,7 @@
           <w:sz w:val="26"/>
           <w:szCs w:val="26"/>
         </w:rPr>
+        <w:lastRenderedPageBreak/>
         <w:t xml:space="preserve">Thông tin </w:t>
       </w:r>
       <w:r>
@@ -41852,7 +42304,6 @@
           <w:sz w:val="26"/>
           <w:szCs w:val="26"/>
         </w:rPr>
-        <w:lastRenderedPageBreak/>
         <w:t>Mô tả: Chứ</w:t>
       </w:r>
       <w:r>
@@ -42703,6 +43154,7 @@
           <w:szCs w:val="26"/>
           <w:lang w:val="en-US"/>
         </w:rPr>
+        <w:lastRenderedPageBreak/>
         <w:t>Hoạt động của hệ thống</w:t>
       </w:r>
       <w:r>
@@ -43121,7 +43573,6 @@
           <w:sz w:val="26"/>
           <w:szCs w:val="26"/>
         </w:rPr>
-        <w:lastRenderedPageBreak/>
         <w:t xml:space="preserve">   + Hệ thống kiểm tra thông tin nếu thông tin hợp lệ thì hệ thống </w:t>
       </w:r>
       <w:r>
@@ -44039,6 +44490,7 @@
           <w:szCs w:val="26"/>
           <w:lang w:val="vi"/>
         </w:rPr>
+        <w:lastRenderedPageBreak/>
         <w:t xml:space="preserve">Hoạt động của hệ thống: Hệ thống kiểm tra dữ liệu và cung cấp một bản thống kê về </w:t>
       </w:r>
       <w:r>
@@ -44273,7 +44725,6 @@
           <w:szCs w:val="26"/>
           <w:lang w:val="vi"/>
         </w:rPr>
-        <w:lastRenderedPageBreak/>
         <w:t>Hoạt động của hệ thống: Hệ thống kiểm tra dữ liệu và cung cấp một bản thống kê về doanh thu của cửa hàng theo thời gian mà chủ cửa hàng yêu cầu</w:t>
       </w:r>
     </w:p>
@@ -44928,6 +45379,7 @@
           <w:szCs w:val="26"/>
           <w:lang w:val="en-US"/>
         </w:rPr>
+        <w:lastRenderedPageBreak/>
         <w:t xml:space="preserve">thông tin cá nhân </w:t>
       </w:r>
     </w:p>
@@ -45216,7 +45668,6 @@
           <w:szCs w:val="26"/>
           <w:lang w:val="en-US"/>
         </w:rPr>
-        <w:lastRenderedPageBreak/>
         <w:t>Thông tin đầu vào : thông tin về sản phẩm cần thêm vào giỏ như mã sả</w:t>
       </w:r>
       <w:r>
@@ -46163,6 +46614,7 @@
           <w:szCs w:val="26"/>
           <w:lang w:val="en-US"/>
         </w:rPr>
+        <w:lastRenderedPageBreak/>
         <w:t xml:space="preserve"> (1)</w:t>
       </w:r>
       <w:r>
@@ -46409,7 +46861,6 @@
           <w:szCs w:val="26"/>
           <w:lang w:val="en-US"/>
         </w:rPr>
-        <w:lastRenderedPageBreak/>
         <w:t xml:space="preserve">Mô tả : chức năng này cho phép khách hàng đặt mua các sản phẩm </w:t>
       </w:r>
       <w:r>
@@ -47086,6 +47537,7 @@
           <w:szCs w:val="26"/>
           <w:lang w:val="en-US"/>
         </w:rPr>
+        <w:lastRenderedPageBreak/>
         <w:t>Thông tin đầu vào: Mã nhân viên</w:t>
       </w:r>
     </w:p>
@@ -47242,7 +47694,6 @@
           <w:szCs w:val="26"/>
           <w:lang w:val="en-US"/>
         </w:rPr>
-        <w:lastRenderedPageBreak/>
         <w:t>Hoạt động của hệ thống: Hệ thống kiểm tra thông tin mới của</w:t>
       </w:r>
       <w:r>
@@ -47650,7 +48101,6 @@
           <w:sz w:val="40"/>
           <w:szCs w:val="40"/>
         </w:rPr>
-        <w:lastRenderedPageBreak/>
         <w:t>Kết luận</w:t>
       </w:r>
       <w:bookmarkEnd w:id="125"/>
@@ -48104,7 +48554,7 @@
           <w:rPr>
             <w:noProof/>
           </w:rPr>
-          <w:t>28</w:t>
+          <w:t>48</w:t>
         </w:r>
         <w:r>
           <w:rPr>
@@ -55227,7 +55677,7 @@
 </file>
 
 <file path=customXml/itemProps1.xml><?xml version="1.0" encoding="utf-8"?>
-<ds:datastoreItem xmlns:ds="http://schemas.openxmlformats.org/officeDocument/2006/customXml" ds:itemID="{09C02FEE-16C7-48A8-8B0A-16A97648A2BF}">
+<ds:datastoreItem xmlns:ds="http://schemas.openxmlformats.org/officeDocument/2006/customXml" ds:itemID="{65C8A92A-1931-4BBB-86FC-F56CF12F4D1C}">
   <ds:schemaRefs>
     <ds:schemaRef ds:uri="http://schemas.openxmlformats.org/officeDocument/2006/bibliography"/>
   </ds:schemaRefs>

</xml_diff>